<commit_message>
Final state for session 3 delivery - 13/03/24-12:09
</commit_message>
<xml_diff>
--- a/algstudent/s4/lab4.UO295180.docx
+++ b/algstudent/s4/lab4.UO295180.docx
@@ -82,7 +82,7 @@
           <w:noProof/>
         </w:rPr>
         <w:drawing>
-          <wp:anchor distT="0" distB="0" distL="114300" distR="114300" simplePos="0" relativeHeight="251658240" behindDoc="1" locked="0" layoutInCell="1" allowOverlap="1" wp14:anchorId="21AFEC7D" wp14:editId="0DB582AC">
+          <wp:anchor distT="0" distB="0" distL="114300" distR="114300" simplePos="0" relativeHeight="251658240" behindDoc="1" locked="0" layoutInCell="1" allowOverlap="1" wp14:anchorId="21AFEC7D" wp14:editId="59CE9BED">
             <wp:simplePos x="0" y="0"/>
             <wp:positionH relativeFrom="column">
               <wp:posOffset>5049520</wp:posOffset>
@@ -3898,7 +3898,19 @@
         <w:rPr>
           <w:lang w:val="en-US"/>
         </w:rPr>
-        <w:t>On the other hand, the algorithm corresponding to the Option2 uses the recursive method recSust that uses recursion by subtraction with a=1, b=1, k=0, so therefore it has complexity O(n)</w:t>
+        <w:t>On the other hand, the algorithm corresponding to the Option</w:t>
+      </w:r>
+      <w:r>
+        <w:rPr>
+          <w:lang w:val="en-US"/>
+        </w:rPr>
+        <w:t>2</w:t>
+      </w:r>
+      <w:r>
+        <w:rPr>
+          <w:lang w:val="en-US"/>
+        </w:rPr>
+        <w:t xml:space="preserve"> uses the recursive method recSust that uses recursion by subtraction with a=1, b=1, k=0, so therefore it has complexity O(n)</w:t>
       </w:r>
     </w:p>
     <w:p>
@@ -3911,6 +3923,20 @@
         <w:rPr>
           <w:lang w:val="en-US"/>
         </w:rPr>
+        <w:t>Finally, the algorithm corresponding to the Option3 implements also a recursive solution for our problem, but now using the recursion by division approach with a=2, b=2, k=0, so therefore it has complexity O(n) (And it does not cause StackOverflow at 12288)</w:t>
+      </w:r>
+    </w:p>
+    <w:p>
+      <w:pPr>
+        <w:rPr>
+          <w:lang w:val="en-US"/>
+        </w:rPr>
+      </w:pPr>
+      <w:r>
+        <w:rPr>
+          <w:lang w:val="en-US"/>
+        </w:rPr>
+        <w:lastRenderedPageBreak/>
         <w:t>Fibonacci2.java</w:t>
       </w:r>
     </w:p>
@@ -4055,7 +4081,6 @@
               <w:rPr>
                 <w:lang w:val="en-US"/>
               </w:rPr>
-              <w:lastRenderedPageBreak/>
               <w:t>10</w:t>
             </w:r>
           </w:p>
@@ -5023,6 +5048,142 @@
         </w:rPr>
         <w:t>The overflow problem was solved by changing the functions to return long and all the in variables to long.</w:t>
       </w:r>
+    </w:p>
+    <w:p>
+      <w:pPr>
+        <w:rPr>
+          <w:lang w:val="en-US"/>
+        </w:rPr>
+      </w:pPr>
+      <w:r>
+        <w:rPr>
+          <w:lang w:val="en-US"/>
+        </w:rPr>
+        <w:t>The Fibonacci2.java class uses 4 different algorithms in Fibonacci1.java with different approaches to compute the Fibonacci sequence until a given point. Analyzing this algorithms:</w:t>
+      </w:r>
+    </w:p>
+    <w:p>
+      <w:pPr>
+        <w:pStyle w:val="ListParagraph"/>
+        <w:numPr>
+          <w:ilvl w:val="0"/>
+          <w:numId w:val="43"/>
+        </w:numPr>
+        <w:rPr>
+          <w:lang w:val="en-US"/>
+        </w:rPr>
+      </w:pPr>
+      <w:r>
+        <w:rPr>
+          <w:lang w:val="en-US"/>
+        </w:rPr>
+        <w:t>fib1: It’s the fastest one. It’s an iterative solution for our problem that computes the values in a for loop, overriding the previous values in each iteration</w:t>
+      </w:r>
+      <w:r>
+        <w:rPr>
+          <w:lang w:val="en-US"/>
+        </w:rPr>
+        <w:t>. It has complexity O(n)</w:t>
+      </w:r>
+    </w:p>
+    <w:p>
+      <w:pPr>
+        <w:pStyle w:val="ListParagraph"/>
+        <w:numPr>
+          <w:ilvl w:val="0"/>
+          <w:numId w:val="43"/>
+        </w:numPr>
+        <w:rPr>
+          <w:lang w:val="en-US"/>
+        </w:rPr>
+      </w:pPr>
+      <w:r>
+        <w:rPr>
+          <w:lang w:val="en-US"/>
+        </w:rPr>
+        <w:t>fib2: It’s also an iterative solution, but now instead of using variab</w:t>
+      </w:r>
+      <w:r>
+        <w:rPr>
+          <w:lang w:val="en-US"/>
+        </w:rPr>
+        <w:t>les to store the values and override then, it fills an array and locates the values in the array via indexes in order to compute the next value until the target one. It has complexity O(n)</w:t>
+      </w:r>
+    </w:p>
+    <w:p>
+      <w:pPr>
+        <w:pStyle w:val="ListParagraph"/>
+        <w:numPr>
+          <w:ilvl w:val="0"/>
+          <w:numId w:val="43"/>
+        </w:numPr>
+        <w:rPr>
+          <w:lang w:val="en-GB"/>
+        </w:rPr>
+      </w:pPr>
+      <w:r>
+        <w:rPr>
+          <w:lang w:val="en-GB"/>
+        </w:rPr>
+        <w:t>fib3: It’s a recursive solution</w:t>
+      </w:r>
+      <w:r>
+        <w:rPr>
+          <w:lang w:val="en-GB"/>
+        </w:rPr>
+        <w:t xml:space="preserve"> for the Fibonacci problem. It has complexity O(n)</w:t>
+      </w:r>
+    </w:p>
+    <w:p>
+      <w:pPr>
+        <w:pStyle w:val="ListParagraph"/>
+        <w:numPr>
+          <w:ilvl w:val="0"/>
+          <w:numId w:val="43"/>
+        </w:numPr>
+        <w:rPr>
+          <w:lang w:val="en-GB"/>
+        </w:rPr>
+      </w:pPr>
+      <w:r>
+        <w:rPr>
+          <w:lang w:val="en-GB"/>
+        </w:rPr>
+        <w:t>fib4: It’s also a recursive solution for the Fibonacci problem, but, in this case, it has the worst complexity of all the previous solutions as it’s exponential -&gt; O(1.6</w:t>
+      </w:r>
+      <w:r>
+        <w:rPr>
+          <w:vertAlign w:val="superscript"/>
+          <w:lang w:val="en-GB"/>
+        </w:rPr>
+        <w:t>n</w:t>
+      </w:r>
+      <w:r>
+        <w:rPr>
+          <w:lang w:val="en-GB"/>
+        </w:rPr>
+        <w:t>)</w:t>
+      </w:r>
+      <w:r>
+        <w:rPr>
+          <w:lang w:val="en-GB"/>
+        </w:rPr>
+        <w:t xml:space="preserve">. </w:t>
+      </w:r>
+      <w:r>
+        <w:rPr>
+          <w:lang w:val="en-GB"/>
+        </w:rPr>
+        <w:lastRenderedPageBreak/>
+        <w:t>Therefore, the algorithm gets Oot pretty fast as we increase the size of the problem, so the time measurements increase (a lot)</w:t>
+      </w:r>
+    </w:p>
+    <w:p>
+      <w:pPr>
+        <w:rPr>
+          <w:lang w:val="en-GB"/>
+        </w:rPr>
+      </w:pPr>
     </w:p>
     <w:p>
       <w:pPr>
@@ -5200,7 +5361,7 @@
               <w:rPr>
                 <w:lang w:val="en-US"/>
               </w:rPr>
-              <w:t>10000</w:t>
+              <w:t>31250</w:t>
             </w:r>
           </w:p>
         </w:tc>
@@ -5264,6 +5425,13 @@
                 <w:lang w:val="en-US"/>
               </w:rPr>
             </w:pPr>
+            <w:r>
+              <w:rPr>
+                <w:color w:val="FF0000"/>
+                <w:lang w:val="en-US"/>
+              </w:rPr>
+              <w:t>LoR</w:t>
+            </w:r>
           </w:p>
         </w:tc>
       </w:tr>
@@ -5283,7 +5451,7 @@
               <w:rPr>
                 <w:lang w:val="en-US"/>
               </w:rPr>
-              <w:t>20000</w:t>
+              <w:t>62500</w:t>
             </w:r>
           </w:p>
         </w:tc>
@@ -5338,6 +5506,12 @@
                 <w:lang w:val="en-US"/>
               </w:rPr>
             </w:pPr>
+            <w:r>
+              <w:rPr>
+                <w:lang w:val="en-US"/>
+              </w:rPr>
+              <w:t>56 ms</w:t>
+            </w:r>
           </w:p>
         </w:tc>
       </w:tr>
@@ -5357,7 +5531,7 @@
               <w:rPr>
                 <w:lang w:val="en-US"/>
               </w:rPr>
-              <w:t>40000</w:t>
+              <w:t>125000</w:t>
             </w:r>
           </w:p>
         </w:tc>
@@ -5374,10 +5548,9 @@
             </w:pPr>
             <w:r>
               <w:rPr>
-                <w:color w:val="FF0000"/>
-                <w:lang w:val="en-US"/>
-              </w:rPr>
-              <w:t>LoR</w:t>
+                <w:lang w:val="en-US"/>
+              </w:rPr>
+              <w:t>101 ms</w:t>
             </w:r>
           </w:p>
         </w:tc>
@@ -5394,10 +5567,9 @@
             </w:pPr>
             <w:r>
               <w:rPr>
-                <w:color w:val="FF0000"/>
-                <w:lang w:val="en-US"/>
-              </w:rPr>
-              <w:t>LoR</w:t>
+                <w:lang w:val="en-US"/>
+              </w:rPr>
+              <w:t>101 ms</w:t>
             </w:r>
           </w:p>
         </w:tc>
@@ -5412,6 +5584,12 @@
                 <w:lang w:val="en-US"/>
               </w:rPr>
             </w:pPr>
+            <w:r>
+              <w:rPr>
+                <w:lang w:val="en-US"/>
+              </w:rPr>
+              <w:t>119 ms</w:t>
+            </w:r>
           </w:p>
         </w:tc>
       </w:tr>
@@ -5431,7 +5609,7 @@
               <w:rPr>
                 <w:lang w:val="en-US"/>
               </w:rPr>
-              <w:t>80000</w:t>
+              <w:t>250000</w:t>
             </w:r>
           </w:p>
         </w:tc>
@@ -5450,7 +5628,13 @@
               <w:rPr>
                 <w:lang w:val="en-US"/>
               </w:rPr>
-              <w:t>52 ms</w:t>
+              <w:t xml:space="preserve">202 </w:t>
+            </w:r>
+            <w:r>
+              <w:rPr>
+                <w:lang w:val="en-US"/>
+              </w:rPr>
+              <w:t>ms</w:t>
             </w:r>
           </w:p>
         </w:tc>
@@ -5471,7 +5655,7 @@
                 <w:color w:val="auto"/>
                 <w:lang w:val="en-US"/>
               </w:rPr>
-              <w:t>50 ms</w:t>
+              <w:t>192 ms</w:t>
             </w:r>
           </w:p>
         </w:tc>
@@ -5483,10 +5667,15 @@
             <w:pPr>
               <w:jc w:val="center"/>
               <w:rPr>
-                <w:color w:val="FF0000"/>
-                <w:lang w:val="en-US"/>
-              </w:rPr>
-            </w:pPr>
+                <w:lang w:val="en-US"/>
+              </w:rPr>
+            </w:pPr>
+            <w:r>
+              <w:rPr>
+                <w:lang w:val="en-US"/>
+              </w:rPr>
+              <w:t>231 ms</w:t>
+            </w:r>
           </w:p>
         </w:tc>
       </w:tr>
@@ -5506,7 +5695,7 @@
               <w:rPr>
                 <w:lang w:val="en-US"/>
               </w:rPr>
-              <w:t>160000</w:t>
+              <w:t>500000</w:t>
             </w:r>
           </w:p>
         </w:tc>
@@ -5525,7 +5714,7 @@
               <w:rPr>
                 <w:lang w:val="en-US"/>
               </w:rPr>
-              <w:t>112 ms</w:t>
+              <w:t>376 ms</w:t>
             </w:r>
           </w:p>
         </w:tc>
@@ -5546,7 +5735,7 @@
                 <w:color w:val="auto"/>
                 <w:lang w:val="en-US"/>
               </w:rPr>
-              <w:t>110 ms</w:t>
+              <w:t>372 ms</w:t>
             </w:r>
           </w:p>
         </w:tc>
@@ -5558,10 +5747,15 @@
             <w:pPr>
               <w:jc w:val="center"/>
               <w:rPr>
-                <w:color w:val="FF0000"/>
-                <w:lang w:val="en-US"/>
-              </w:rPr>
-            </w:pPr>
+                <w:lang w:val="en-US"/>
+              </w:rPr>
+            </w:pPr>
+            <w:r>
+              <w:rPr>
+                <w:lang w:val="en-US"/>
+              </w:rPr>
+              <w:t>440 ms</w:t>
+            </w:r>
           </w:p>
         </w:tc>
       </w:tr>
@@ -5581,7 +5775,7 @@
               <w:rPr>
                 <w:lang w:val="en-US"/>
               </w:rPr>
-              <w:t>320000</w:t>
+              <w:t>1000000</w:t>
             </w:r>
           </w:p>
         </w:tc>
@@ -5600,7 +5794,7 @@
               <w:rPr>
                 <w:lang w:val="en-US"/>
               </w:rPr>
-              <w:t>221 ms</w:t>
+              <w:t>811 ms</w:t>
             </w:r>
           </w:p>
         </w:tc>
@@ -5621,7 +5815,7 @@
                 <w:color w:val="auto"/>
                 <w:lang w:val="en-US"/>
               </w:rPr>
-              <w:t>207 ms</w:t>
+              <w:t>857 ms</w:t>
             </w:r>
           </w:p>
         </w:tc>
@@ -5633,10 +5827,15 @@
             <w:pPr>
               <w:jc w:val="center"/>
               <w:rPr>
-                <w:color w:val="FF0000"/>
-                <w:lang w:val="en-US"/>
-              </w:rPr>
-            </w:pPr>
+                <w:lang w:val="en-US"/>
+              </w:rPr>
+            </w:pPr>
+            <w:r>
+              <w:rPr>
+                <w:lang w:val="en-US"/>
+              </w:rPr>
+              <w:t>842 ms</w:t>
+            </w:r>
           </w:p>
         </w:tc>
       </w:tr>
@@ -5656,7 +5855,13 @@
               <w:rPr>
                 <w:lang w:val="en-US"/>
               </w:rPr>
-              <w:t>640000</w:t>
+              <w:t>2</w:t>
+            </w:r>
+            <w:r>
+              <w:rPr>
+                <w:lang w:val="en-US"/>
+              </w:rPr>
+              <w:t>000000</w:t>
             </w:r>
           </w:p>
         </w:tc>
@@ -5675,7 +5880,7 @@
               <w:rPr>
                 <w:lang w:val="en-US"/>
               </w:rPr>
-              <w:t>454 ms</w:t>
+              <w:t>1777 ms</w:t>
             </w:r>
           </w:p>
         </w:tc>
@@ -5696,7 +5901,7 @@
                 <w:color w:val="auto"/>
                 <w:lang w:val="en-US"/>
               </w:rPr>
-              <w:t>429 ms</w:t>
+              <w:t>1640 ms</w:t>
             </w:r>
           </w:p>
         </w:tc>
@@ -5708,10 +5913,15 @@
             <w:pPr>
               <w:jc w:val="center"/>
               <w:rPr>
-                <w:color w:val="FF0000"/>
-                <w:lang w:val="en-US"/>
-              </w:rPr>
-            </w:pPr>
+                <w:lang w:val="en-US"/>
+              </w:rPr>
+            </w:pPr>
+            <w:r>
+              <w:rPr>
+                <w:lang w:val="en-US"/>
+              </w:rPr>
+              <w:t>1944 ms</w:t>
+            </w:r>
           </w:p>
         </w:tc>
       </w:tr>
@@ -5731,7 +5941,13 @@
               <w:rPr>
                 <w:lang w:val="en-US"/>
               </w:rPr>
-              <w:t>1280000</w:t>
+              <w:t>4</w:t>
+            </w:r>
+            <w:r>
+              <w:rPr>
+                <w:lang w:val="en-US"/>
+              </w:rPr>
+              <w:t>000000</w:t>
             </w:r>
           </w:p>
         </w:tc>
@@ -5750,7 +5966,7 @@
               <w:rPr>
                 <w:lang w:val="en-US"/>
               </w:rPr>
-              <w:t>908 ms</w:t>
+              <w:t>3323 ms</w:t>
             </w:r>
           </w:p>
         </w:tc>
@@ -5771,7 +5987,7 @@
                 <w:color w:val="auto"/>
                 <w:lang w:val="en-US"/>
               </w:rPr>
-              <w:t>866 ms</w:t>
+              <w:t>3161 ms</w:t>
             </w:r>
           </w:p>
         </w:tc>
@@ -5783,10 +5999,15 @@
             <w:pPr>
               <w:jc w:val="center"/>
               <w:rPr>
-                <w:color w:val="FF0000"/>
-                <w:lang w:val="en-US"/>
-              </w:rPr>
-            </w:pPr>
+                <w:lang w:val="en-US"/>
+              </w:rPr>
+            </w:pPr>
+            <w:r>
+              <w:rPr>
+                <w:lang w:val="en-US"/>
+              </w:rPr>
+              <w:t>3878 ms</w:t>
+            </w:r>
           </w:p>
         </w:tc>
       </w:tr>
@@ -5806,7 +6027,13 @@
               <w:rPr>
                 <w:lang w:val="en-US"/>
               </w:rPr>
-              <w:t>2560000</w:t>
+              <w:t>8</w:t>
+            </w:r>
+            <w:r>
+              <w:rPr>
+                <w:lang w:val="en-US"/>
+              </w:rPr>
+              <w:t>000000</w:t>
             </w:r>
           </w:p>
         </w:tc>
@@ -5825,7 +6052,7 @@
               <w:rPr>
                 <w:lang w:val="en-US"/>
               </w:rPr>
-              <w:t>1870 ms</w:t>
+              <w:t>7004 ms</w:t>
             </w:r>
           </w:p>
         </w:tc>
@@ -5846,7 +6073,7 @@
                 <w:color w:val="auto"/>
                 <w:lang w:val="en-US"/>
               </w:rPr>
-              <w:t>1809 ms</w:t>
+              <w:t>6830 ms</w:t>
             </w:r>
           </w:p>
         </w:tc>
@@ -5858,10 +6085,15 @@
             <w:pPr>
               <w:jc w:val="center"/>
               <w:rPr>
-                <w:color w:val="FF0000"/>
-                <w:lang w:val="en-US"/>
-              </w:rPr>
-            </w:pPr>
+                <w:lang w:val="en-US"/>
+              </w:rPr>
+            </w:pPr>
+            <w:r>
+              <w:rPr>
+                <w:lang w:val="en-US"/>
+              </w:rPr>
+              <w:t>8043 ms</w:t>
+            </w:r>
           </w:p>
         </w:tc>
       </w:tr>
@@ -5881,7 +6113,19 @@
               <w:rPr>
                 <w:lang w:val="en-US"/>
               </w:rPr>
-              <w:t>5120000</w:t>
+              <w:t>1</w:t>
+            </w:r>
+            <w:r>
+              <w:rPr>
+                <w:lang w:val="en-US"/>
+              </w:rPr>
+              <w:t>6</w:t>
+            </w:r>
+            <w:r>
+              <w:rPr>
+                <w:lang w:val="en-US"/>
+              </w:rPr>
+              <w:t>000000</w:t>
             </w:r>
           </w:p>
         </w:tc>
@@ -5900,7 +6144,7 @@
               <w:rPr>
                 <w:lang w:val="en-US"/>
               </w:rPr>
-              <w:t>3938 ms</w:t>
+              <w:t>14097 ms</w:t>
             </w:r>
           </w:p>
         </w:tc>
@@ -5916,6 +6160,13 @@
                 <w:lang w:val="en-US"/>
               </w:rPr>
             </w:pPr>
+            <w:r>
+              <w:rPr>
+                <w:color w:val="auto"/>
+                <w:lang w:val="en-US"/>
+              </w:rPr>
+              <w:t>13235 ms</w:t>
+            </w:r>
           </w:p>
         </w:tc>
         <w:tc>
@@ -5926,10 +6177,15 @@
             <w:pPr>
               <w:jc w:val="center"/>
               <w:rPr>
-                <w:color w:val="FF0000"/>
-                <w:lang w:val="en-US"/>
-              </w:rPr>
-            </w:pPr>
+                <w:lang w:val="en-US"/>
+              </w:rPr>
+            </w:pPr>
+            <w:r>
+              <w:rPr>
+                <w:lang w:val="en-US"/>
+              </w:rPr>
+              <w:t>16101 ms</w:t>
+            </w:r>
           </w:p>
         </w:tc>
       </w:tr>
@@ -5949,7 +6205,13 @@
               <w:rPr>
                 <w:lang w:val="en-US"/>
               </w:rPr>
-              <w:t>10240000</w:t>
+              <w:t>32</w:t>
+            </w:r>
+            <w:r>
+              <w:rPr>
+                <w:lang w:val="en-US"/>
+              </w:rPr>
+              <w:t>000000</w:t>
             </w:r>
           </w:p>
         </w:tc>
@@ -5968,7 +6230,7 @@
               <w:rPr>
                 <w:lang w:val="en-US"/>
               </w:rPr>
-              <w:t>9292 ms</w:t>
+              <w:t>28552 ms</w:t>
             </w:r>
           </w:p>
         </w:tc>
@@ -5984,6 +6246,13 @@
                 <w:lang w:val="en-US"/>
               </w:rPr>
             </w:pPr>
+            <w:r>
+              <w:rPr>
+                <w:color w:val="auto"/>
+                <w:lang w:val="en-US"/>
+              </w:rPr>
+              <w:t>27040 ms</w:t>
+            </w:r>
           </w:p>
         </w:tc>
         <w:tc>
@@ -5994,10 +6263,15 @@
             <w:pPr>
               <w:jc w:val="center"/>
               <w:rPr>
-                <w:color w:val="FF0000"/>
-                <w:lang w:val="en-US"/>
-              </w:rPr>
-            </w:pPr>
+                <w:lang w:val="en-US"/>
+              </w:rPr>
+            </w:pPr>
+            <w:r>
+              <w:rPr>
+                <w:lang w:val="en-US"/>
+              </w:rPr>
+              <w:t>33666 ms</w:t>
+            </w:r>
           </w:p>
         </w:tc>
       </w:tr>
@@ -6017,8 +6291,19 @@
               <w:rPr>
                 <w:lang w:val="en-US"/>
               </w:rPr>
-              <w:lastRenderedPageBreak/>
-              <w:t>20480000</w:t>
+              <w:t>6</w:t>
+            </w:r>
+            <w:r>
+              <w:rPr>
+                <w:lang w:val="en-US"/>
+              </w:rPr>
+              <w:t>4</w:t>
+            </w:r>
+            <w:r>
+              <w:rPr>
+                <w:lang w:val="en-US"/>
+              </w:rPr>
+              <w:t>000000</w:t>
             </w:r>
           </w:p>
         </w:tc>
@@ -6037,7 +6322,7 @@
               <w:rPr>
                 <w:lang w:val="en-US"/>
               </w:rPr>
-              <w:t>17628 ms</w:t>
+              <w:t>60332 ms</w:t>
             </w:r>
           </w:p>
         </w:tc>
@@ -6053,6 +6338,13 @@
                 <w:lang w:val="en-US"/>
               </w:rPr>
             </w:pPr>
+            <w:r>
+              <w:rPr>
+                <w:color w:val="auto"/>
+                <w:lang w:val="en-US"/>
+              </w:rPr>
+              <w:t>57278 ms</w:t>
+            </w:r>
           </w:p>
         </w:tc>
         <w:tc>
@@ -6067,6 +6359,13 @@
                 <w:lang w:val="en-US"/>
               </w:rPr>
             </w:pPr>
+            <w:r>
+              <w:rPr>
+                <w:color w:val="FF0000"/>
+                <w:lang w:val="en-US"/>
+              </w:rPr>
+              <w:t>Oot</w:t>
+            </w:r>
           </w:p>
         </w:tc>
       </w:tr>
@@ -6086,7 +6385,19 @@
               <w:rPr>
                 <w:lang w:val="en-US"/>
               </w:rPr>
-              <w:t>40960000</w:t>
+              <w:t>1</w:t>
+            </w:r>
+            <w:r>
+              <w:rPr>
+                <w:lang w:val="en-US"/>
+              </w:rPr>
+              <w:t>28</w:t>
+            </w:r>
+            <w:r>
+              <w:rPr>
+                <w:lang w:val="en-US"/>
+              </w:rPr>
+              <w:t>000000</w:t>
             </w:r>
           </w:p>
         </w:tc>
@@ -6098,14 +6409,16 @@
             <w:pPr>
               <w:jc w:val="center"/>
               <w:rPr>
-                <w:lang w:val="en-US"/>
-              </w:rPr>
-            </w:pPr>
-            <w:r>
-              <w:rPr>
-                <w:lang w:val="en-US"/>
-              </w:rPr>
-              <w:t>36940 ms</w:t>
+                <w:color w:val="FF0000"/>
+                <w:lang w:val="en-US"/>
+              </w:rPr>
+            </w:pPr>
+            <w:r>
+              <w:rPr>
+                <w:color w:val="FF0000"/>
+                <w:lang w:val="en-US"/>
+              </w:rPr>
+              <w:t>Oot</w:t>
             </w:r>
           </w:p>
         </w:tc>
@@ -6121,6 +6434,13 @@
                 <w:lang w:val="en-US"/>
               </w:rPr>
             </w:pPr>
+            <w:r>
+              <w:rPr>
+                <w:color w:val="FF0000"/>
+                <w:lang w:val="en-US"/>
+              </w:rPr>
+              <w:t>Oot</w:t>
+            </w:r>
           </w:p>
         </w:tc>
         <w:tc>
@@ -6135,6 +6455,13 @@
                 <w:lang w:val="en-US"/>
               </w:rPr>
             </w:pPr>
+            <w:r>
+              <w:rPr>
+                <w:color w:val="FF0000"/>
+                <w:lang w:val="en-US"/>
+              </w:rPr>
+              <w:t>Oot</w:t>
+            </w:r>
           </w:p>
         </w:tc>
       </w:tr>
@@ -6154,7 +6481,13 @@
               <w:rPr>
                 <w:lang w:val="en-US"/>
               </w:rPr>
-              <w:t>81920000</w:t>
+              <w:t>256</w:t>
+            </w:r>
+            <w:r>
+              <w:rPr>
+                <w:lang w:val="en-US"/>
+              </w:rPr>
+              <w:t>000000</w:t>
             </w:r>
           </w:p>
         </w:tc>
@@ -6190,6 +6523,13 @@
                 <w:lang w:val="en-US"/>
               </w:rPr>
             </w:pPr>
+            <w:r>
+              <w:rPr>
+                <w:color w:val="FF0000"/>
+                <w:lang w:val="en-US"/>
+              </w:rPr>
+              <w:t>Oot</w:t>
+            </w:r>
           </w:p>
         </w:tc>
         <w:tc>
@@ -6204,6 +6544,13 @@
                 <w:lang w:val="en-US"/>
               </w:rPr>
             </w:pPr>
+            <w:r>
+              <w:rPr>
+                <w:color w:val="FF0000"/>
+                <w:lang w:val="en-US"/>
+              </w:rPr>
+              <w:t>Oot</w:t>
+            </w:r>
           </w:p>
         </w:tc>
       </w:tr>
@@ -6228,6 +6575,12 @@
           <w:lang w:val="en-US"/>
         </w:rPr>
       </w:pPr>
+      <w:r>
+        <w:rPr>
+          <w:lang w:val="en-US"/>
+        </w:rPr>
+        <w:t>As the measurements for the quicksort in the previous lab ware done in the school’s computer and the mergesort ones in my own computer, I’ll repeat them to obtain a more accurate result.</w:t>
+      </w:r>
     </w:p>
     <w:p>
       <w:pPr>
@@ -6303,7 +6656,7 @@
                 <w:bCs/>
                 <w:lang w:val="en-US"/>
               </w:rPr>
-              <w:t>t ordered</w:t>
+              <w:t>tMergesort(t1)</w:t>
             </w:r>
           </w:p>
         </w:tc>
@@ -6332,7 +6685,23 @@
                 <w:bCs/>
                 <w:lang w:val="en-US"/>
               </w:rPr>
-              <w:t>t reverse</w:t>
+              <w:t>tQuicksort(t</w:t>
+            </w:r>
+            <w:r>
+              <w:rPr>
+                <w:b/>
+                <w:bCs/>
+                <w:lang w:val="en-US"/>
+              </w:rPr>
+              <w:t>2</w:t>
+            </w:r>
+            <w:r>
+              <w:rPr>
+                <w:b/>
+                <w:bCs/>
+                <w:lang w:val="en-US"/>
+              </w:rPr>
+              <w:t>)</w:t>
             </w:r>
           </w:p>
         </w:tc>
@@ -6361,7 +6730,7 @@
                 <w:bCs/>
                 <w:lang w:val="en-US"/>
               </w:rPr>
-              <w:t>t random</w:t>
+              <w:t>t1/t2</w:t>
             </w:r>
           </w:p>
         </w:tc>
@@ -6385,7 +6754,8 @@
               <w:rPr>
                 <w:lang w:val="en-US"/>
               </w:rPr>
-              <w:t>31250</w:t>
+              <w:lastRenderedPageBreak/>
+              <w:t>250000</w:t>
             </w:r>
           </w:p>
         </w:tc>
@@ -6403,6 +6773,12 @@
                 <w:lang w:val="en-US"/>
               </w:rPr>
             </w:pPr>
+            <w:r>
+              <w:rPr>
+                <w:lang w:val="en-US"/>
+              </w:rPr>
+              <w:t>234 ms</w:t>
+            </w:r>
           </w:p>
         </w:tc>
         <w:tc>
@@ -6419,6 +6795,20 @@
                 <w:lang w:val="en-US"/>
               </w:rPr>
             </w:pPr>
+            <w:r>
+              <w:rPr>
+                <w:color w:val="000000" w:themeColor="text1"/>
+                <w:lang w:val="en-US"/>
+              </w:rPr>
+              <w:t>149</w:t>
+            </w:r>
+            <w:r>
+              <w:rPr>
+                <w:color w:val="000000" w:themeColor="text1"/>
+                <w:lang w:val="en-US"/>
+              </w:rPr>
+              <w:t xml:space="preserve"> ms</w:t>
+            </w:r>
           </w:p>
         </w:tc>
         <w:tc>
@@ -6435,6 +6825,12 @@
                 <w:lang w:val="en-US"/>
               </w:rPr>
             </w:pPr>
+            <w:r>
+              <w:rPr>
+                <w:lang w:val="en-US"/>
+              </w:rPr>
+              <w:t>1.570469799</w:t>
+            </w:r>
           </w:p>
         </w:tc>
       </w:tr>
@@ -6454,7 +6850,7 @@
               <w:rPr>
                 <w:lang w:val="en-US"/>
               </w:rPr>
-              <w:t>62500</w:t>
+              <w:t xml:space="preserve">500000 </w:t>
             </w:r>
           </w:p>
         </w:tc>
@@ -6469,6 +6865,12 @@
                 <w:lang w:val="en-US"/>
               </w:rPr>
             </w:pPr>
+            <w:r>
+              <w:rPr>
+                <w:lang w:val="en-US"/>
+              </w:rPr>
+              <w:t>439 ms</w:t>
+            </w:r>
           </w:p>
         </w:tc>
         <w:tc>
@@ -6482,6 +6884,20 @@
                 <w:lang w:val="en-US"/>
               </w:rPr>
             </w:pPr>
+            <w:r>
+              <w:rPr>
+                <w:color w:val="000000" w:themeColor="text1"/>
+                <w:lang w:val="en-US"/>
+              </w:rPr>
+              <w:t xml:space="preserve">313 </w:t>
+            </w:r>
+            <w:r>
+              <w:rPr>
+                <w:color w:val="000000" w:themeColor="text1"/>
+                <w:lang w:val="en-US"/>
+              </w:rPr>
+              <w:t>ms</w:t>
+            </w:r>
           </w:p>
         </w:tc>
         <w:tc>
@@ -6495,6 +6911,12 @@
                 <w:lang w:val="en-US"/>
               </w:rPr>
             </w:pPr>
+            <w:r>
+              <w:rPr>
+                <w:lang w:val="en-US"/>
+              </w:rPr>
+              <w:t>1.402555911</w:t>
+            </w:r>
           </w:p>
         </w:tc>
       </w:tr>
@@ -6514,7 +6936,13 @@
               <w:rPr>
                 <w:lang w:val="en-US"/>
               </w:rPr>
-              <w:t>125000</w:t>
+              <w:t>10</w:t>
+            </w:r>
+            <w:r>
+              <w:rPr>
+                <w:lang w:val="en-US"/>
+              </w:rPr>
+              <w:t xml:space="preserve">00000 </w:t>
             </w:r>
           </w:p>
         </w:tc>
@@ -6529,6 +6957,12 @@
                 <w:lang w:val="en-US"/>
               </w:rPr>
             </w:pPr>
+            <w:r>
+              <w:rPr>
+                <w:lang w:val="en-US"/>
+              </w:rPr>
+              <w:t>891 ms</w:t>
+            </w:r>
           </w:p>
         </w:tc>
         <w:tc>
@@ -6542,6 +6976,27 @@
                 <w:lang w:val="en-US"/>
               </w:rPr>
             </w:pPr>
+            <w:r>
+              <w:rPr>
+                <w:color w:val="000000" w:themeColor="text1"/>
+                <w:lang w:val="en-US"/>
+              </w:rPr>
+              <w:t>6</w:t>
+            </w:r>
+            <w:r>
+              <w:rPr>
+                <w:color w:val="000000" w:themeColor="text1"/>
+                <w:lang w:val="en-US"/>
+              </w:rPr>
+              <w:t>64</w:t>
+            </w:r>
+            <w:r>
+              <w:rPr>
+                <w:color w:val="000000" w:themeColor="text1"/>
+                <w:lang w:val="en-US"/>
+              </w:rPr>
+              <w:t xml:space="preserve"> ms</w:t>
+            </w:r>
           </w:p>
         </w:tc>
         <w:tc>
@@ -6555,6 +7010,12 @@
                 <w:lang w:val="en-US"/>
               </w:rPr>
             </w:pPr>
+            <w:r>
+              <w:rPr>
+                <w:lang w:val="en-US"/>
+              </w:rPr>
+              <w:t>1.341867469</w:t>
+            </w:r>
           </w:p>
         </w:tc>
       </w:tr>
@@ -6574,7 +7035,19 @@
               <w:rPr>
                 <w:lang w:val="en-US"/>
               </w:rPr>
-              <w:t>250000</w:t>
+              <w:t>2</w:t>
+            </w:r>
+            <w:r>
+              <w:rPr>
+                <w:lang w:val="en-US"/>
+              </w:rPr>
+              <w:t>0</w:t>
+            </w:r>
+            <w:r>
+              <w:rPr>
+                <w:lang w:val="en-US"/>
+              </w:rPr>
+              <w:t>00000</w:t>
             </w:r>
           </w:p>
         </w:tc>
@@ -6589,6 +7062,12 @@
                 <w:lang w:val="en-US"/>
               </w:rPr>
             </w:pPr>
+            <w:r>
+              <w:rPr>
+                <w:lang w:val="en-US"/>
+              </w:rPr>
+              <w:t>1793 ms</w:t>
+            </w:r>
           </w:p>
         </w:tc>
         <w:tc>
@@ -6603,6 +7082,20 @@
                 <w:lang w:val="en-US"/>
               </w:rPr>
             </w:pPr>
+            <w:r>
+              <w:rPr>
+                <w:color w:val="000000" w:themeColor="text1"/>
+                <w:lang w:val="en-US"/>
+              </w:rPr>
+              <w:t>1349</w:t>
+            </w:r>
+            <w:r>
+              <w:rPr>
+                <w:color w:val="000000" w:themeColor="text1"/>
+                <w:lang w:val="en-US"/>
+              </w:rPr>
+              <w:t xml:space="preserve"> ms</w:t>
+            </w:r>
           </w:p>
         </w:tc>
         <w:tc>
@@ -6613,10 +7106,15 @@
             <w:pPr>
               <w:jc w:val="center"/>
               <w:rPr>
-                <w:color w:val="FF0000"/>
-                <w:lang w:val="en-US"/>
-              </w:rPr>
-            </w:pPr>
+                <w:lang w:val="en-US"/>
+              </w:rPr>
+            </w:pPr>
+            <w:r>
+              <w:rPr>
+                <w:lang w:val="en-US"/>
+              </w:rPr>
+              <w:t>1.329132691</w:t>
+            </w:r>
           </w:p>
         </w:tc>
       </w:tr>
@@ -6636,7 +7134,19 @@
               <w:rPr>
                 <w:lang w:val="en-US"/>
               </w:rPr>
-              <w:t>500000</w:t>
+              <w:t>4</w:t>
+            </w:r>
+            <w:r>
+              <w:rPr>
+                <w:lang w:val="en-US"/>
+              </w:rPr>
+              <w:t>0</w:t>
+            </w:r>
+            <w:r>
+              <w:rPr>
+                <w:lang w:val="en-US"/>
+              </w:rPr>
+              <w:t>00000</w:t>
             </w:r>
           </w:p>
         </w:tc>
@@ -6651,6 +7161,12 @@
                 <w:lang w:val="en-US"/>
               </w:rPr>
             </w:pPr>
+            <w:r>
+              <w:rPr>
+                <w:lang w:val="en-US"/>
+              </w:rPr>
+              <w:t>3983 ms</w:t>
+            </w:r>
           </w:p>
         </w:tc>
         <w:tc>
@@ -6665,6 +7181,20 @@
                 <w:lang w:val="en-US"/>
               </w:rPr>
             </w:pPr>
+            <w:r>
+              <w:rPr>
+                <w:color w:val="000000" w:themeColor="text1"/>
+                <w:lang w:val="en-US"/>
+              </w:rPr>
+              <w:t xml:space="preserve">3288 </w:t>
+            </w:r>
+            <w:r>
+              <w:rPr>
+                <w:color w:val="000000" w:themeColor="text1"/>
+                <w:lang w:val="en-US"/>
+              </w:rPr>
+              <w:t>ms</w:t>
+            </w:r>
           </w:p>
         </w:tc>
         <w:tc>
@@ -6675,10 +7205,15 @@
             <w:pPr>
               <w:jc w:val="center"/>
               <w:rPr>
-                <w:color w:val="FF0000"/>
-                <w:lang w:val="en-US"/>
-              </w:rPr>
-            </w:pPr>
+                <w:lang w:val="en-US"/>
+              </w:rPr>
+            </w:pPr>
+            <w:r>
+              <w:rPr>
+                <w:lang w:val="en-US"/>
+              </w:rPr>
+              <w:t>1.211374695</w:t>
+            </w:r>
           </w:p>
         </w:tc>
       </w:tr>
@@ -6698,7 +7233,19 @@
               <w:rPr>
                 <w:lang w:val="en-US"/>
               </w:rPr>
-              <w:t>1000000</w:t>
+              <w:t>8</w:t>
+            </w:r>
+            <w:r>
+              <w:rPr>
+                <w:lang w:val="en-US"/>
+              </w:rPr>
+              <w:t>0</w:t>
+            </w:r>
+            <w:r>
+              <w:rPr>
+                <w:lang w:val="en-US"/>
+              </w:rPr>
+              <w:t>00000</w:t>
             </w:r>
           </w:p>
         </w:tc>
@@ -6713,6 +7260,12 @@
                 <w:lang w:val="en-US"/>
               </w:rPr>
             </w:pPr>
+            <w:r>
+              <w:rPr>
+                <w:lang w:val="en-US"/>
+              </w:rPr>
+              <w:t>8516 ms</w:t>
+            </w:r>
           </w:p>
         </w:tc>
         <w:tc>
@@ -6727,6 +7280,20 @@
                 <w:lang w:val="en-US"/>
               </w:rPr>
             </w:pPr>
+            <w:r>
+              <w:rPr>
+                <w:color w:val="000000" w:themeColor="text1"/>
+                <w:lang w:val="en-US"/>
+              </w:rPr>
+              <w:t xml:space="preserve">7503 </w:t>
+            </w:r>
+            <w:r>
+              <w:rPr>
+                <w:color w:val="000000" w:themeColor="text1"/>
+                <w:lang w:val="en-US"/>
+              </w:rPr>
+              <w:t>ms</w:t>
+            </w:r>
           </w:p>
         </w:tc>
         <w:tc>
@@ -6737,10 +7304,15 @@
             <w:pPr>
               <w:jc w:val="center"/>
               <w:rPr>
-                <w:color w:val="FF0000"/>
-                <w:lang w:val="en-US"/>
-              </w:rPr>
-            </w:pPr>
+                <w:lang w:val="en-US"/>
+              </w:rPr>
+            </w:pPr>
+            <w:r>
+              <w:rPr>
+                <w:lang w:val="en-US"/>
+              </w:rPr>
+              <w:t>1.135012662</w:t>
+            </w:r>
           </w:p>
         </w:tc>
       </w:tr>
@@ -6757,7 +7329,28 @@
               </w:rPr>
             </w:pPr>
             <w:r>
-              <w:t>2000000</w:t>
+              <w:rPr>
+                <w:lang w:val="en-US"/>
+              </w:rPr>
+              <w:t>1</w:t>
+            </w:r>
+            <w:r>
+              <w:rPr>
+                <w:lang w:val="en-US"/>
+              </w:rPr>
+              <w:t>6</w:t>
+            </w:r>
+            <w:r>
+              <w:rPr>
+                <w:lang w:val="en-US"/>
+              </w:rPr>
+              <w:t>0</w:t>
+            </w:r>
+            <w:r>
+              <w:rPr>
+                <w:lang w:val="en-US"/>
+              </w:rPr>
+              <w:t>00000</w:t>
             </w:r>
           </w:p>
         </w:tc>
@@ -6772,6 +7365,12 @@
                 <w:lang w:val="en-US"/>
               </w:rPr>
             </w:pPr>
+            <w:r>
+              <w:rPr>
+                <w:lang w:val="en-US"/>
+              </w:rPr>
+              <w:t>17270 ms</w:t>
+            </w:r>
           </w:p>
         </w:tc>
         <w:tc>
@@ -6786,6 +7385,20 @@
                 <w:lang w:val="en-US"/>
               </w:rPr>
             </w:pPr>
+            <w:r>
+              <w:rPr>
+                <w:color w:val="000000" w:themeColor="text1"/>
+                <w:lang w:val="en-US"/>
+              </w:rPr>
+              <w:t xml:space="preserve">20303 </w:t>
+            </w:r>
+            <w:r>
+              <w:rPr>
+                <w:color w:val="000000" w:themeColor="text1"/>
+                <w:lang w:val="en-US"/>
+              </w:rPr>
+              <w:t>ms</w:t>
+            </w:r>
           </w:p>
         </w:tc>
         <w:tc>
@@ -6796,10 +7409,15 @@
             <w:pPr>
               <w:jc w:val="center"/>
               <w:rPr>
-                <w:color w:val="FF0000"/>
-                <w:lang w:val="en-US"/>
-              </w:rPr>
-            </w:pPr>
+                <w:lang w:val="en-US"/>
+              </w:rPr>
+            </w:pPr>
+            <w:r>
+              <w:rPr>
+                <w:lang w:val="en-US"/>
+              </w:rPr>
+              <w:t>0.850613209</w:t>
+            </w:r>
           </w:p>
         </w:tc>
       </w:tr>
@@ -6816,7 +7434,22 @@
               </w:rPr>
             </w:pPr>
             <w:r>
-              <w:t>4000000</w:t>
+              <w:rPr>
+                <w:lang w:val="en-US"/>
+              </w:rPr>
+              <w:t>32</w:t>
+            </w:r>
+            <w:r>
+              <w:rPr>
+                <w:lang w:val="en-US"/>
+              </w:rPr>
+              <w:t>0</w:t>
+            </w:r>
+            <w:r>
+              <w:rPr>
+                <w:lang w:val="en-US"/>
+              </w:rPr>
+              <w:t>00000</w:t>
             </w:r>
           </w:p>
         </w:tc>
@@ -6831,6 +7464,12 @@
                 <w:lang w:val="en-US"/>
               </w:rPr>
             </w:pPr>
+            <w:r>
+              <w:rPr>
+                <w:lang w:val="en-US"/>
+              </w:rPr>
+              <w:t>35524 ms</w:t>
+            </w:r>
           </w:p>
         </w:tc>
         <w:tc>
@@ -6841,10 +7480,17 @@
             <w:pPr>
               <w:jc w:val="center"/>
               <w:rPr>
-                <w:color w:val="auto"/>
-                <w:lang w:val="en-US"/>
-              </w:rPr>
-            </w:pPr>
+                <w:color w:val="FF0000"/>
+                <w:lang w:val="en-US"/>
+              </w:rPr>
+            </w:pPr>
+            <w:r>
+              <w:rPr>
+                <w:color w:val="FF0000"/>
+                <w:lang w:val="en-US"/>
+              </w:rPr>
+              <w:t>Oot</w:t>
+            </w:r>
           </w:p>
         </w:tc>
         <w:tc>
@@ -6859,6 +7505,20 @@
                 <w:lang w:val="en-US"/>
               </w:rPr>
             </w:pPr>
+            <w:r>
+              <w:rPr>
+                <w:color w:val="FF0000"/>
+                <w:lang w:val="en-US"/>
+              </w:rPr>
+              <w:t>-</w:t>
+            </w:r>
+            <w:r>
+              <w:rPr>
+                <w:color w:val="FF0000"/>
+                <w:lang w:val="en-US"/>
+              </w:rPr>
+              <w:t>---------------------</w:t>
+            </w:r>
           </w:p>
         </w:tc>
       </w:tr>
@@ -6875,7 +7535,22 @@
               </w:rPr>
             </w:pPr>
             <w:r>
-              <w:t>8000000</w:t>
+              <w:rPr>
+                <w:lang w:val="en-US"/>
+              </w:rPr>
+              <w:t>64</w:t>
+            </w:r>
+            <w:r>
+              <w:rPr>
+                <w:lang w:val="en-US"/>
+              </w:rPr>
+              <w:t>0</w:t>
+            </w:r>
+            <w:r>
+              <w:rPr>
+                <w:lang w:val="en-US"/>
+              </w:rPr>
+              <w:t>00000</w:t>
             </w:r>
           </w:p>
         </w:tc>
@@ -6890,6 +7565,13 @@
                 <w:lang w:val="en-US"/>
               </w:rPr>
             </w:pPr>
+            <w:r>
+              <w:rPr>
+                <w:color w:val="FF0000"/>
+                <w:lang w:val="en-US"/>
+              </w:rPr>
+              <w:t>Oot</w:t>
+            </w:r>
           </w:p>
         </w:tc>
         <w:tc>
@@ -6900,10 +7582,17 @@
             <w:pPr>
               <w:jc w:val="center"/>
               <w:rPr>
-                <w:color w:val="auto"/>
-                <w:lang w:val="en-US"/>
-              </w:rPr>
-            </w:pPr>
+                <w:color w:val="FF0000"/>
+                <w:lang w:val="en-US"/>
+              </w:rPr>
+            </w:pPr>
+            <w:r>
+              <w:rPr>
+                <w:color w:val="FF0000"/>
+                <w:lang w:val="en-US"/>
+              </w:rPr>
+              <w:t>Oot</w:t>
+            </w:r>
           </w:p>
         </w:tc>
         <w:tc>
@@ -6918,298 +7607,13 @@
                 <w:lang w:val="en-US"/>
               </w:rPr>
             </w:pPr>
-          </w:p>
-        </w:tc>
-      </w:tr>
-      <w:tr>
-        <w:tc>
-          <w:tcPr>
-            <w:tcW w:w="1632" w:type="dxa"/>
-          </w:tcPr>
-          <w:p>
-            <w:pPr>
-              <w:jc w:val="center"/>
-              <w:rPr>
-                <w:lang w:val="en-US"/>
-              </w:rPr>
-            </w:pPr>
-            <w:r>
-              <w:t>16000000</w:t>
-            </w:r>
-          </w:p>
-        </w:tc>
-        <w:tc>
-          <w:tcPr>
-            <w:tcW w:w="2427" w:type="dxa"/>
-          </w:tcPr>
-          <w:p>
-            <w:pPr>
-              <w:jc w:val="center"/>
-              <w:rPr>
-                <w:lang w:val="en-US"/>
-              </w:rPr>
-            </w:pPr>
-          </w:p>
-        </w:tc>
-        <w:tc>
-          <w:tcPr>
-            <w:tcW w:w="2354" w:type="dxa"/>
-          </w:tcPr>
-          <w:p>
-            <w:pPr>
-              <w:jc w:val="center"/>
-              <w:rPr>
-                <w:color w:val="auto"/>
-                <w:lang w:val="en-US"/>
-              </w:rPr>
-            </w:pPr>
-          </w:p>
-        </w:tc>
-        <w:tc>
-          <w:tcPr>
-            <w:tcW w:w="2354" w:type="dxa"/>
-          </w:tcPr>
-          <w:p>
-            <w:pPr>
-              <w:jc w:val="center"/>
+            <w:r>
               <w:rPr>
                 <w:color w:val="FF0000"/>
                 <w:lang w:val="en-US"/>
               </w:rPr>
-            </w:pPr>
-          </w:p>
-        </w:tc>
-      </w:tr>
-      <w:tr>
-        <w:tc>
-          <w:tcPr>
-            <w:tcW w:w="1632" w:type="dxa"/>
-          </w:tcPr>
-          <w:p>
-            <w:pPr>
-              <w:jc w:val="center"/>
-              <w:rPr>
-                <w:lang w:val="en-US"/>
-              </w:rPr>
-            </w:pPr>
-            <w:r>
-              <w:t>32000000</w:t>
-            </w:r>
-          </w:p>
-        </w:tc>
-        <w:tc>
-          <w:tcPr>
-            <w:tcW w:w="2427" w:type="dxa"/>
-          </w:tcPr>
-          <w:p>
-            <w:pPr>
-              <w:jc w:val="center"/>
-              <w:rPr>
-                <w:lang w:val="en-US"/>
-              </w:rPr>
-            </w:pPr>
-          </w:p>
-        </w:tc>
-        <w:tc>
-          <w:tcPr>
-            <w:tcW w:w="2354" w:type="dxa"/>
-          </w:tcPr>
-          <w:p>
-            <w:pPr>
-              <w:jc w:val="center"/>
-              <w:rPr>
-                <w:color w:val="auto"/>
-                <w:lang w:val="en-US"/>
-              </w:rPr>
-            </w:pPr>
-          </w:p>
-        </w:tc>
-        <w:tc>
-          <w:tcPr>
-            <w:tcW w:w="2354" w:type="dxa"/>
-          </w:tcPr>
-          <w:p>
-            <w:pPr>
-              <w:jc w:val="center"/>
-              <w:rPr>
-                <w:color w:val="FF0000"/>
-                <w:lang w:val="en-US"/>
-              </w:rPr>
-            </w:pPr>
-          </w:p>
-        </w:tc>
-      </w:tr>
-      <w:tr>
-        <w:tc>
-          <w:tcPr>
-            <w:tcW w:w="1632" w:type="dxa"/>
-          </w:tcPr>
-          <w:p>
-            <w:pPr>
-              <w:jc w:val="center"/>
-              <w:rPr>
-                <w:lang w:val="en-US"/>
-              </w:rPr>
-            </w:pPr>
-            <w:r>
-              <w:rPr>
-                <w:u w:val="single"/>
-              </w:rPr>
-              <w:t>64000000</w:t>
-            </w:r>
-          </w:p>
-        </w:tc>
-        <w:tc>
-          <w:tcPr>
-            <w:tcW w:w="2427" w:type="dxa"/>
-          </w:tcPr>
-          <w:p>
-            <w:pPr>
-              <w:jc w:val="center"/>
-              <w:rPr>
-                <w:lang w:val="en-US"/>
-              </w:rPr>
-            </w:pPr>
-          </w:p>
-        </w:tc>
-        <w:tc>
-          <w:tcPr>
-            <w:tcW w:w="2354" w:type="dxa"/>
-          </w:tcPr>
-          <w:p>
-            <w:pPr>
-              <w:jc w:val="center"/>
-              <w:rPr>
-                <w:color w:val="auto"/>
-                <w:lang w:val="en-US"/>
-              </w:rPr>
-            </w:pPr>
-          </w:p>
-        </w:tc>
-        <w:tc>
-          <w:tcPr>
-            <w:tcW w:w="2354" w:type="dxa"/>
-          </w:tcPr>
-          <w:p>
-            <w:pPr>
-              <w:jc w:val="center"/>
-              <w:rPr>
-                <w:color w:val="FF0000"/>
-                <w:lang w:val="en-US"/>
-              </w:rPr>
-            </w:pPr>
-          </w:p>
-        </w:tc>
-      </w:tr>
-      <w:tr>
-        <w:tc>
-          <w:tcPr>
-            <w:tcW w:w="1632" w:type="dxa"/>
-          </w:tcPr>
-          <w:p>
-            <w:pPr>
-              <w:jc w:val="center"/>
-              <w:rPr>
-                <w:lang w:val="en-US"/>
-              </w:rPr>
-            </w:pPr>
-          </w:p>
-        </w:tc>
-        <w:tc>
-          <w:tcPr>
-            <w:tcW w:w="2427" w:type="dxa"/>
-          </w:tcPr>
-          <w:p>
-            <w:pPr>
-              <w:jc w:val="center"/>
-              <w:rPr>
-                <w:lang w:val="en-US"/>
-              </w:rPr>
-            </w:pPr>
-          </w:p>
-        </w:tc>
-        <w:tc>
-          <w:tcPr>
-            <w:tcW w:w="2354" w:type="dxa"/>
-          </w:tcPr>
-          <w:p>
-            <w:pPr>
-              <w:jc w:val="center"/>
-              <w:rPr>
-                <w:color w:val="auto"/>
-                <w:lang w:val="en-US"/>
-              </w:rPr>
-            </w:pPr>
-          </w:p>
-        </w:tc>
-        <w:tc>
-          <w:tcPr>
-            <w:tcW w:w="2354" w:type="dxa"/>
-          </w:tcPr>
-          <w:p>
-            <w:pPr>
-              <w:jc w:val="center"/>
-              <w:rPr>
-                <w:color w:val="FF0000"/>
-                <w:lang w:val="en-US"/>
-              </w:rPr>
-            </w:pPr>
-          </w:p>
-        </w:tc>
-      </w:tr>
-      <w:tr>
-        <w:tc>
-          <w:tcPr>
-            <w:tcW w:w="1632" w:type="dxa"/>
-          </w:tcPr>
-          <w:p>
-            <w:pPr>
-              <w:jc w:val="center"/>
-              <w:rPr>
-                <w:lang w:val="en-US"/>
-              </w:rPr>
-            </w:pPr>
-          </w:p>
-        </w:tc>
-        <w:tc>
-          <w:tcPr>
-            <w:tcW w:w="2427" w:type="dxa"/>
-          </w:tcPr>
-          <w:p>
-            <w:pPr>
-              <w:jc w:val="center"/>
-              <w:rPr>
-                <w:lang w:val="en-US"/>
-              </w:rPr>
-            </w:pPr>
-          </w:p>
-        </w:tc>
-        <w:tc>
-          <w:tcPr>
-            <w:tcW w:w="2354" w:type="dxa"/>
-          </w:tcPr>
-          <w:p>
-            <w:pPr>
-              <w:jc w:val="center"/>
-              <w:rPr>
-                <w:color w:val="auto"/>
-                <w:lang w:val="en-US"/>
-              </w:rPr>
-            </w:pPr>
-          </w:p>
-        </w:tc>
-        <w:tc>
-          <w:tcPr>
-            <w:tcW w:w="2354" w:type="dxa"/>
-          </w:tcPr>
-          <w:p>
-            <w:pPr>
-              <w:jc w:val="center"/>
-              <w:rPr>
-                <w:color w:val="FF0000"/>
-                <w:lang w:val="en-US"/>
-              </w:rPr>
-            </w:pPr>
+              <w:t>----------------------</w:t>
+            </w:r>
           </w:p>
         </w:tc>
       </w:tr>
@@ -7220,6 +7624,31 @@
           <w:lang w:val="en-US"/>
         </w:rPr>
       </w:pPr>
+    </w:p>
+    <w:p>
+      <w:pPr>
+        <w:rPr>
+          <w:lang w:val="en-US"/>
+        </w:rPr>
+      </w:pPr>
+      <w:r>
+        <w:rPr>
+          <w:lang w:val="en-US"/>
+        </w:rPr>
+        <w:t xml:space="preserve">As it can be seen, the comparison constant tends to </w:t>
+      </w:r>
+      <w:r>
+        <w:rPr>
+          <w:lang w:val="en-US"/>
+        </w:rPr>
+        <w:t>decrease</w:t>
+      </w:r>
+      <w:r>
+        <w:rPr>
+          <w:lang w:val="en-US"/>
+        </w:rPr>
+        <w:t xml:space="preserve"> as the size of the problem increases. </w:t>
+      </w:r>
     </w:p>
     <w:sectPr>
       <w:headerReference w:type="default" r:id="rId10"/>
@@ -9788,6 +10217,95 @@
     <w:numStyleLink w:val="VietasUNIR"/>
   </w:abstractNum>
   <w:abstractNum w:abstractNumId="30" w15:restartNumberingAfterBreak="0">
+    <w:nsid w:val="4EFD79EA"/>
+    <w:multiLevelType w:val="hybridMultilevel"/>
+    <w:tmpl w:val="4EC06B9C"/>
+    <w:lvl w:ilvl="0" w:tplc="0C0A000F">
+      <w:start w:val="1"/>
+      <w:numFmt w:val="decimal"/>
+      <w:lvlText w:val="%1."/>
+      <w:lvlJc w:val="left"/>
+      <w:pPr>
+        <w:ind w:left="720" w:hanging="360"/>
+      </w:pPr>
+      <w:rPr>
+        <w:rFonts w:hint="default"/>
+      </w:rPr>
+    </w:lvl>
+    <w:lvl w:ilvl="1" w:tplc="0C0A0019" w:tentative="1">
+      <w:start w:val="1"/>
+      <w:numFmt w:val="lowerLetter"/>
+      <w:lvlText w:val="%2."/>
+      <w:lvlJc w:val="left"/>
+      <w:pPr>
+        <w:ind w:left="1440" w:hanging="360"/>
+      </w:pPr>
+    </w:lvl>
+    <w:lvl w:ilvl="2" w:tplc="0C0A001B" w:tentative="1">
+      <w:start w:val="1"/>
+      <w:numFmt w:val="lowerRoman"/>
+      <w:lvlText w:val="%3."/>
+      <w:lvlJc w:val="right"/>
+      <w:pPr>
+        <w:ind w:left="2160" w:hanging="180"/>
+      </w:pPr>
+    </w:lvl>
+    <w:lvl w:ilvl="3" w:tplc="0C0A000F" w:tentative="1">
+      <w:start w:val="1"/>
+      <w:numFmt w:val="decimal"/>
+      <w:lvlText w:val="%4."/>
+      <w:lvlJc w:val="left"/>
+      <w:pPr>
+        <w:ind w:left="2880" w:hanging="360"/>
+      </w:pPr>
+    </w:lvl>
+    <w:lvl w:ilvl="4" w:tplc="0C0A0019" w:tentative="1">
+      <w:start w:val="1"/>
+      <w:numFmt w:val="lowerLetter"/>
+      <w:lvlText w:val="%5."/>
+      <w:lvlJc w:val="left"/>
+      <w:pPr>
+        <w:ind w:left="3600" w:hanging="360"/>
+      </w:pPr>
+    </w:lvl>
+    <w:lvl w:ilvl="5" w:tplc="0C0A001B" w:tentative="1">
+      <w:start w:val="1"/>
+      <w:numFmt w:val="lowerRoman"/>
+      <w:lvlText w:val="%6."/>
+      <w:lvlJc w:val="right"/>
+      <w:pPr>
+        <w:ind w:left="4320" w:hanging="180"/>
+      </w:pPr>
+    </w:lvl>
+    <w:lvl w:ilvl="6" w:tplc="0C0A000F" w:tentative="1">
+      <w:start w:val="1"/>
+      <w:numFmt w:val="decimal"/>
+      <w:lvlText w:val="%7."/>
+      <w:lvlJc w:val="left"/>
+      <w:pPr>
+        <w:ind w:left="5040" w:hanging="360"/>
+      </w:pPr>
+    </w:lvl>
+    <w:lvl w:ilvl="7" w:tplc="0C0A0019" w:tentative="1">
+      <w:start w:val="1"/>
+      <w:numFmt w:val="lowerLetter"/>
+      <w:lvlText w:val="%8."/>
+      <w:lvlJc w:val="left"/>
+      <w:pPr>
+        <w:ind w:left="5760" w:hanging="360"/>
+      </w:pPr>
+    </w:lvl>
+    <w:lvl w:ilvl="8" w:tplc="0C0A001B" w:tentative="1">
+      <w:start w:val="1"/>
+      <w:numFmt w:val="lowerRoman"/>
+      <w:lvlText w:val="%9."/>
+      <w:lvlJc w:val="right"/>
+      <w:pPr>
+        <w:ind w:left="6480" w:hanging="180"/>
+      </w:pPr>
+    </w:lvl>
+  </w:abstractNum>
+  <w:abstractNum w:abstractNumId="31" w15:restartNumberingAfterBreak="0">
     <w:nsid w:val="62440D96"/>
     <w:multiLevelType w:val="multilevel"/>
     <w:tmpl w:val="B0E0186E"/>
@@ -9912,7 +10430,7 @@
       </w:rPr>
     </w:lvl>
   </w:abstractNum>
-  <w:abstractNum w:abstractNumId="31" w15:restartNumberingAfterBreak="0">
+  <w:abstractNum w:abstractNumId="32" w15:restartNumberingAfterBreak="0">
     <w:nsid w:val="62465D34"/>
     <w:multiLevelType w:val="multilevel"/>
     <w:tmpl w:val="C360D9A6"/>
@@ -10025,7 +10543,7 @@
       </w:pPr>
     </w:lvl>
   </w:abstractNum>
-  <w:abstractNum w:abstractNumId="32" w15:restartNumberingAfterBreak="0">
+  <w:abstractNum w:abstractNumId="33" w15:restartNumberingAfterBreak="0">
     <w:nsid w:val="665E0021"/>
     <w:multiLevelType w:val="multilevel"/>
     <w:tmpl w:val="45D0A35C"/>
@@ -10174,19 +10692,19 @@
       </w:rPr>
     </w:lvl>
   </w:abstractNum>
-  <w:abstractNum w:abstractNumId="33" w15:restartNumberingAfterBreak="0">
+  <w:abstractNum w:abstractNumId="34" w15:restartNumberingAfterBreak="0">
     <w:nsid w:val="674218A6"/>
     <w:multiLevelType w:val="multilevel"/>
     <w:tmpl w:val="B37C3B20"/>
     <w:numStyleLink w:val="VietasUNIR"/>
   </w:abstractNum>
-  <w:abstractNum w:abstractNumId="34" w15:restartNumberingAfterBreak="0">
+  <w:abstractNum w:abstractNumId="35" w15:restartNumberingAfterBreak="0">
     <w:nsid w:val="68EB5908"/>
     <w:multiLevelType w:val="multilevel"/>
     <w:tmpl w:val="B37C3B20"/>
     <w:numStyleLink w:val="VietasUNIR"/>
   </w:abstractNum>
-  <w:abstractNum w:abstractNumId="35" w15:restartNumberingAfterBreak="0">
+  <w:abstractNum w:abstractNumId="36" w15:restartNumberingAfterBreak="0">
     <w:nsid w:val="6A5D4437"/>
     <w:multiLevelType w:val="multilevel"/>
     <w:tmpl w:val="FCB6914A"/>
@@ -10307,13 +10825,13 @@
       </w:rPr>
     </w:lvl>
   </w:abstractNum>
-  <w:abstractNum w:abstractNumId="36" w15:restartNumberingAfterBreak="0">
+  <w:abstractNum w:abstractNumId="37" w15:restartNumberingAfterBreak="0">
     <w:nsid w:val="6C542083"/>
     <w:multiLevelType w:val="multilevel"/>
     <w:tmpl w:val="B0E0186E"/>
     <w:numStyleLink w:val="NmeracinTest"/>
   </w:abstractNum>
-  <w:abstractNum w:abstractNumId="37" w15:restartNumberingAfterBreak="0">
+  <w:abstractNum w:abstractNumId="38" w15:restartNumberingAfterBreak="0">
     <w:nsid w:val="725F7855"/>
     <w:multiLevelType w:val="multilevel"/>
     <w:tmpl w:val="36F835AE"/>
@@ -10426,7 +10944,7 @@
       </w:pPr>
     </w:lvl>
   </w:abstractNum>
-  <w:abstractNum w:abstractNumId="38" w15:restartNumberingAfterBreak="0">
+  <w:abstractNum w:abstractNumId="39" w15:restartNumberingAfterBreak="0">
     <w:nsid w:val="7C745477"/>
     <w:multiLevelType w:val="hybridMultilevel"/>
     <w:tmpl w:val="0400C8F6"/>
@@ -10515,13 +11033,13 @@
       </w:pPr>
     </w:lvl>
   </w:abstractNum>
-  <w:abstractNum w:abstractNumId="39" w15:restartNumberingAfterBreak="0">
+  <w:abstractNum w:abstractNumId="40" w15:restartNumberingAfterBreak="0">
     <w:nsid w:val="7D254355"/>
     <w:multiLevelType w:val="multilevel"/>
     <w:tmpl w:val="B37C3B20"/>
     <w:numStyleLink w:val="VietasUNIR"/>
   </w:abstractNum>
-  <w:abstractNum w:abstractNumId="40" w15:restartNumberingAfterBreak="0">
+  <w:abstractNum w:abstractNumId="41" w15:restartNumberingAfterBreak="0">
     <w:nsid w:val="7FF07B1A"/>
     <w:multiLevelType w:val="multilevel"/>
     <w:tmpl w:val="F51E1A7A"/>
@@ -10652,7 +11170,7 @@
     <w:abstractNumId w:val="23"/>
   </w:num>
   <w:num w:numId="3" w16cid:durableId="1553225175">
-    <w:abstractNumId w:val="39"/>
+    <w:abstractNumId w:val="40"/>
   </w:num>
   <w:num w:numId="4" w16cid:durableId="696660696">
     <w:abstractNumId w:val="24"/>
@@ -10664,19 +11182,19 @@
     <w:abstractNumId w:val="6"/>
   </w:num>
   <w:num w:numId="7" w16cid:durableId="1930964444">
-    <w:abstractNumId w:val="30"/>
+    <w:abstractNumId w:val="31"/>
   </w:num>
   <w:num w:numId="8" w16cid:durableId="698553066">
     <w:abstractNumId w:val="11"/>
   </w:num>
   <w:num w:numId="9" w16cid:durableId="208349572">
-    <w:abstractNumId w:val="35"/>
+    <w:abstractNumId w:val="36"/>
   </w:num>
   <w:num w:numId="10" w16cid:durableId="274949947">
     <w:abstractNumId w:val="1"/>
   </w:num>
   <w:num w:numId="11" w16cid:durableId="307171587">
-    <w:abstractNumId w:val="40"/>
+    <w:abstractNumId w:val="41"/>
   </w:num>
   <w:num w:numId="12" w16cid:durableId="1837182692">
     <w:abstractNumId w:val="5"/>
@@ -10688,7 +11206,7 @@
     <w:abstractNumId w:val="20"/>
   </w:num>
   <w:num w:numId="15" w16cid:durableId="1067655198">
-    <w:abstractNumId w:val="34"/>
+    <w:abstractNumId w:val="35"/>
   </w:num>
   <w:num w:numId="16" w16cid:durableId="394207636">
     <w:abstractNumId w:val="29"/>
@@ -10697,7 +11215,7 @@
     <w:abstractNumId w:val="19"/>
   </w:num>
   <w:num w:numId="18" w16cid:durableId="937756094">
-    <w:abstractNumId w:val="36"/>
+    <w:abstractNumId w:val="37"/>
   </w:num>
   <w:num w:numId="19" w16cid:durableId="1355307510">
     <w:abstractNumId w:val="8"/>
@@ -10724,7 +11242,7 @@
     <w:abstractNumId w:val="21"/>
   </w:num>
   <w:num w:numId="27" w16cid:durableId="963729535">
-    <w:abstractNumId w:val="33"/>
+    <w:abstractNumId w:val="34"/>
   </w:num>
   <w:num w:numId="28" w16cid:durableId="2011180853">
     <w:abstractNumId w:val="19"/>
@@ -10751,7 +11269,7 @@
     </w:lvlOverride>
   </w:num>
   <w:num w:numId="29" w16cid:durableId="1337852551">
-    <w:abstractNumId w:val="37"/>
+    <w:abstractNumId w:val="38"/>
   </w:num>
   <w:num w:numId="30" w16cid:durableId="737170681">
     <w:abstractNumId w:val="22"/>
@@ -10760,7 +11278,7 @@
     <w:abstractNumId w:val="27"/>
   </w:num>
   <w:num w:numId="32" w16cid:durableId="1221674545">
-    <w:abstractNumId w:val="32"/>
+    <w:abstractNumId w:val="33"/>
   </w:num>
   <w:num w:numId="33" w16cid:durableId="656421664">
     <w:abstractNumId w:val="14"/>
@@ -10772,7 +11290,7 @@
     <w:abstractNumId w:val="7"/>
   </w:num>
   <w:num w:numId="36" w16cid:durableId="1978994487">
-    <w:abstractNumId w:val="38"/>
+    <w:abstractNumId w:val="39"/>
   </w:num>
   <w:num w:numId="37" w16cid:durableId="633369691">
     <w:abstractNumId w:val="3"/>
@@ -10781,7 +11299,7 @@
     <w:abstractNumId w:val="12"/>
   </w:num>
   <w:num w:numId="39" w16cid:durableId="951745219">
-    <w:abstractNumId w:val="31"/>
+    <w:abstractNumId w:val="32"/>
   </w:num>
   <w:num w:numId="40" w16cid:durableId="341131245">
     <w:abstractNumId w:val="26"/>
@@ -10791,6 +11309,9 @@
   </w:num>
   <w:num w:numId="42" w16cid:durableId="1271007690">
     <w:abstractNumId w:val="2"/>
+  </w:num>
+  <w:num w:numId="43" w16cid:durableId="1572234007">
+    <w:abstractNumId w:val="30"/>
   </w:num>
   <w:numIdMacAtCleanup w:val="10"/>
 </w:numbering>
@@ -12249,6 +12770,22 @@
       <w:lang w:eastAsia="es-ES"/>
     </w:rPr>
   </w:style>
+  <w:style w:type="paragraph" w:customStyle="1" w:styleId="Default">
+    <w:name w:val="Default"/>
+    <w:rsid w:val="00E81372"/>
+    <w:pPr>
+      <w:autoSpaceDE w:val="0"/>
+      <w:autoSpaceDN w:val="0"/>
+      <w:adjustRightInd w:val="0"/>
+      <w:spacing w:after="0" w:line="240" w:lineRule="auto"/>
+    </w:pPr>
+    <w:rPr>
+      <w:rFonts w:ascii="Times New Roman" w:hAnsi="Times New Roman" w:cs="Times New Roman"/>
+      <w:color w:val="000000"/>
+      <w:sz w:val="24"/>
+      <w:szCs w:val="24"/>
+    </w:rPr>
+  </w:style>
 </w:styles>
 </file>
 

</xml_diff>

<commit_message>
Final state after session 4 delivery 20/02/24
</commit_message>
<xml_diff>
--- a/algstudent/s4/lab4.UO295180.docx
+++ b/algstudent/s4/lab4.UO295180.docx
@@ -82,7 +82,7 @@
           <w:noProof/>
         </w:rPr>
         <w:drawing>
-          <wp:anchor distT="0" distB="0" distL="114300" distR="114300" simplePos="0" relativeHeight="251658240" behindDoc="1" locked="0" layoutInCell="1" allowOverlap="1" wp14:anchorId="21AFEC7D" wp14:editId="30C0609E">
+          <wp:anchor distT="0" distB="0" distL="114300" distR="114300" simplePos="0" relativeHeight="251658240" behindDoc="1" locked="0" layoutInCell="1" allowOverlap="1" wp14:anchorId="21AFEC7D" wp14:editId="16D9044B">
             <wp:simplePos x="0" y="0"/>
             <wp:positionH relativeFrom="column">
               <wp:posOffset>5049520</wp:posOffset>
@@ -1590,6 +1590,12 @@
         <w:rPr>
           <w:lang w:val="en-US"/>
         </w:rPr>
+        <w:t>log(n)</w:t>
+      </w:r>
+      <w:r>
+        <w:rPr>
+          <w:lang w:val="en-US"/>
+        </w:rPr>
         <w:t>). This solution is the following one:</w:t>
       </w:r>
     </w:p>
@@ -1601,6 +1607,7 @@
       </w:pPr>
       <w:r>
         <w:rPr>
+          <w:noProof/>
           <w:lang w:val="en-US"/>
         </w:rPr>
         <w:drawing>
@@ -1711,20 +1718,35 @@
         <w:rPr>
           <w:lang w:val="en-US"/>
         </w:rPr>
-        <w:t>) in the while loop. Then, nested inside we have a for loop with complexity O(n), but this for loop can only be reached if the condition of the previous if statement is true, and this will only occur n times during the execution. Therefore, the final complexity of the algorithm is O(n</w:t>
-      </w:r>
-      <w:r>
-        <w:rPr>
-          <w:vertAlign w:val="superscript"/>
+        <w:t xml:space="preserve">) in the while loop. Then, nested inside we have a for loop with complexity O(n), but this for loop can only be reached if the condition of the previous if statement is true, and this will only occur n times during the execution. </w:t>
+      </w:r>
+    </w:p>
+    <w:p>
+      <w:pPr>
+        <w:spacing w:line="480" w:lineRule="auto"/>
+        <w:rPr>
           <w:lang w:val="en-US"/>
         </w:rPr>
-        <w:t>2</w:t>
-      </w:r>
+      </w:pPr>
       <w:r>
         <w:rPr>
           <w:lang w:val="en-US"/>
         </w:rPr>
-        <w:t>).</w:t>
+        <w:t xml:space="preserve">Finally, the </w:t>
+      </w:r>
+      <w:proofErr w:type="gramStart"/>
+      <w:r>
+        <w:rPr>
+          <w:lang w:val="en-US"/>
+        </w:rPr>
+        <w:t>heap  has</w:t>
+      </w:r>
+      <w:proofErr w:type="gramEnd"/>
+      <w:r>
+        <w:rPr>
+          <w:lang w:val="en-US"/>
+        </w:rPr>
+        <w:t xml:space="preserve"> a time complexity for addition of O(log(n)), because it has to filter up the elements when they’re inserted.</w:t>
       </w:r>
     </w:p>
     <w:p>
@@ -1760,16 +1782,16 @@
         <w:tblLook w:val="04A0" w:firstRow="1" w:lastRow="0" w:firstColumn="1" w:lastColumn="0" w:noHBand="0" w:noVBand="1"/>
       </w:tblPr>
       <w:tblGrid>
-        <w:gridCol w:w="1834"/>
-        <w:gridCol w:w="1834"/>
+        <w:gridCol w:w="2295"/>
+        <w:gridCol w:w="2295"/>
       </w:tblGrid>
       <w:tr>
         <w:trPr>
-          <w:trHeight w:val="354"/>
+          <w:trHeight w:val="357"/>
         </w:trPr>
         <w:tc>
           <w:tcPr>
-            <w:tcW w:w="1834" w:type="dxa"/>
+            <w:tcW w:w="2295" w:type="dxa"/>
           </w:tcPr>
           <w:p>
             <w:pPr>
@@ -1793,7 +1815,7 @@
         </w:tc>
         <w:tc>
           <w:tcPr>
-            <w:tcW w:w="1834" w:type="dxa"/>
+            <w:tcW w:w="2295" w:type="dxa"/>
           </w:tcPr>
           <w:p>
             <w:pPr>
@@ -1821,18 +1843,52 @@
                 <w:bCs/>
                 <w:lang w:val="en-US"/>
               </w:rPr>
-              <w:t xml:space="preserve"> (sec)</w:t>
+              <w:t xml:space="preserve"> (</w:t>
+            </w:r>
+            <w:proofErr w:type="spellStart"/>
+            <w:r>
+              <w:rPr>
+                <w:b/>
+                <w:bCs/>
+                <w:lang w:val="en-US"/>
+              </w:rPr>
+              <w:t>milli</w:t>
+            </w:r>
+            <w:r>
+              <w:rPr>
+                <w:b/>
+                <w:bCs/>
+                <w:lang w:val="en-US"/>
+              </w:rPr>
+              <w:t>sec</w:t>
+            </w:r>
+            <w:r>
+              <w:rPr>
+                <w:b/>
+                <w:bCs/>
+                <w:lang w:val="en-US"/>
+              </w:rPr>
+              <w:t>ons</w:t>
+            </w:r>
+            <w:proofErr w:type="spellEnd"/>
+            <w:r>
+              <w:rPr>
+                <w:b/>
+                <w:bCs/>
+                <w:lang w:val="en-US"/>
+              </w:rPr>
+              <w:t>)</w:t>
             </w:r>
           </w:p>
         </w:tc>
       </w:tr>
       <w:tr>
         <w:trPr>
-          <w:trHeight w:val="346"/>
+          <w:trHeight w:val="349"/>
         </w:trPr>
         <w:tc>
           <w:tcPr>
-            <w:tcW w:w="1834" w:type="dxa"/>
+            <w:tcW w:w="2295" w:type="dxa"/>
           </w:tcPr>
           <w:p>
             <w:pPr>
@@ -1852,7 +1908,7 @@
         </w:tc>
         <w:tc>
           <w:tcPr>
-            <w:tcW w:w="1834" w:type="dxa"/>
+            <w:tcW w:w="2295" w:type="dxa"/>
           </w:tcPr>
           <w:p>
             <w:pPr>
@@ -1866,18 +1922,18 @@
               <w:rPr>
                 <w:lang w:val="en-US"/>
               </w:rPr>
-              <w:t>0.184767</w:t>
+              <w:t>75.331</w:t>
             </w:r>
           </w:p>
         </w:tc>
       </w:tr>
       <w:tr>
         <w:trPr>
-          <w:trHeight w:val="354"/>
+          <w:trHeight w:val="357"/>
         </w:trPr>
         <w:tc>
           <w:tcPr>
-            <w:tcW w:w="1834" w:type="dxa"/>
+            <w:tcW w:w="2295" w:type="dxa"/>
           </w:tcPr>
           <w:p>
             <w:pPr>
@@ -1897,7 +1953,7 @@
         </w:tc>
         <w:tc>
           <w:tcPr>
-            <w:tcW w:w="1834" w:type="dxa"/>
+            <w:tcW w:w="2295" w:type="dxa"/>
           </w:tcPr>
           <w:p>
             <w:pPr>
@@ -1911,18 +1967,18 @@
               <w:rPr>
                 <w:lang w:val="en-US"/>
               </w:rPr>
-              <w:t>1.064741</w:t>
+              <w:t>528.466</w:t>
             </w:r>
           </w:p>
         </w:tc>
       </w:tr>
       <w:tr>
         <w:trPr>
-          <w:trHeight w:val="354"/>
+          <w:trHeight w:val="357"/>
         </w:trPr>
         <w:tc>
           <w:tcPr>
-            <w:tcW w:w="1834" w:type="dxa"/>
+            <w:tcW w:w="2295" w:type="dxa"/>
           </w:tcPr>
           <w:p>
             <w:pPr>
@@ -1942,7 +1998,7 @@
         </w:tc>
         <w:tc>
           <w:tcPr>
-            <w:tcW w:w="1834" w:type="dxa"/>
+            <w:tcW w:w="2295" w:type="dxa"/>
           </w:tcPr>
           <w:p>
             <w:pPr>
@@ -1956,18 +2012,18 @@
               <w:rPr>
                 <w:lang w:val="en-US"/>
               </w:rPr>
-              <w:t>5.643575</w:t>
+              <w:t>3488.829</w:t>
             </w:r>
           </w:p>
         </w:tc>
       </w:tr>
       <w:tr>
         <w:trPr>
-          <w:trHeight w:val="354"/>
+          <w:trHeight w:val="357"/>
         </w:trPr>
         <w:tc>
           <w:tcPr>
-            <w:tcW w:w="1834" w:type="dxa"/>
+            <w:tcW w:w="2295" w:type="dxa"/>
           </w:tcPr>
           <w:p>
             <w:pPr>
@@ -1987,7 +2043,7 @@
         </w:tc>
         <w:tc>
           <w:tcPr>
-            <w:tcW w:w="1834" w:type="dxa"/>
+            <w:tcW w:w="2295" w:type="dxa"/>
           </w:tcPr>
           <w:p>
             <w:pPr>
@@ -2001,18 +2057,18 @@
               <w:rPr>
                 <w:lang w:val="en-US"/>
               </w:rPr>
-              <w:t>27.24357</w:t>
+              <w:t>16459.9837</w:t>
             </w:r>
           </w:p>
         </w:tc>
       </w:tr>
       <w:tr>
         <w:trPr>
-          <w:trHeight w:val="346"/>
+          <w:trHeight w:val="349"/>
         </w:trPr>
         <w:tc>
           <w:tcPr>
-            <w:tcW w:w="1834" w:type="dxa"/>
+            <w:tcW w:w="2295" w:type="dxa"/>
           </w:tcPr>
           <w:p>
             <w:pPr>
@@ -2032,7 +2088,7 @@
         </w:tc>
         <w:tc>
           <w:tcPr>
-            <w:tcW w:w="1834" w:type="dxa"/>
+            <w:tcW w:w="2295" w:type="dxa"/>
           </w:tcPr>
           <w:p>
             <w:pPr>
@@ -2046,18 +2102,18 @@
               <w:rPr>
                 <w:lang w:val="en-US"/>
               </w:rPr>
-              <w:t>136.61677</w:t>
+              <w:t>90372.1251</w:t>
             </w:r>
           </w:p>
         </w:tc>
       </w:tr>
       <w:tr>
         <w:trPr>
-          <w:trHeight w:val="354"/>
+          <w:trHeight w:val="357"/>
         </w:trPr>
         <w:tc>
           <w:tcPr>
-            <w:tcW w:w="1834" w:type="dxa"/>
+            <w:tcW w:w="2295" w:type="dxa"/>
           </w:tcPr>
           <w:p>
             <w:pPr>
@@ -2077,7 +2133,7 @@
         </w:tc>
         <w:tc>
           <w:tcPr>
-            <w:tcW w:w="1834" w:type="dxa"/>
+            <w:tcW w:w="2295" w:type="dxa"/>
           </w:tcPr>
           <w:p>
             <w:pPr>
@@ -2091,18 +2147,18 @@
               <w:rPr>
                 <w:lang w:val="en-US"/>
               </w:rPr>
-              <w:t>746.20186</w:t>
+              <w:t>524126.0512</w:t>
             </w:r>
           </w:p>
         </w:tc>
       </w:tr>
       <w:tr>
         <w:trPr>
-          <w:trHeight w:val="354"/>
+          <w:trHeight w:val="357"/>
         </w:trPr>
         <w:tc>
           <w:tcPr>
-            <w:tcW w:w="1834" w:type="dxa"/>
+            <w:tcW w:w="2295" w:type="dxa"/>
           </w:tcPr>
           <w:p>
             <w:pPr>
@@ -2112,11 +2168,29 @@
                 <w:lang w:val="en-US"/>
               </w:rPr>
             </w:pPr>
+            <w:r>
+              <w:rPr>
+                <w:lang w:val="en-US"/>
+              </w:rPr>
+              <w:t>16</w:t>
+            </w:r>
+            <w:r>
+              <w:rPr>
+                <w:lang w:val="en-US"/>
+              </w:rPr>
+              <w:t>3</w:t>
+            </w:r>
+            <w:r>
+              <w:rPr>
+                <w:lang w:val="en-US"/>
+              </w:rPr>
+              <w:t>84</w:t>
+            </w:r>
           </w:p>
         </w:tc>
         <w:tc>
           <w:tcPr>
-            <w:tcW w:w="1834" w:type="dxa"/>
+            <w:tcW w:w="2295" w:type="dxa"/>
           </w:tcPr>
           <w:p>
             <w:pPr>
@@ -2126,6 +2200,13 @@
                 <w:lang w:val="en-US"/>
               </w:rPr>
             </w:pPr>
+            <w:r>
+              <w:rPr>
+                <w:color w:val="FF0000"/>
+                <w:lang w:val="en-US"/>
+              </w:rPr>
+              <w:t>Oot</w:t>
+            </w:r>
           </w:p>
         </w:tc>
       </w:tr>
@@ -2139,6 +2220,20 @@
           <w:lang w:val="en-US"/>
         </w:rPr>
       </w:pPr>
+    </w:p>
+    <w:p>
+      <w:pPr>
+        <w:spacing w:line="480" w:lineRule="auto"/>
+        <w:rPr>
+          <w:lang w:val="en-US"/>
+        </w:rPr>
+      </w:pPr>
+      <w:r>
+        <w:rPr>
+          <w:lang w:val="en-US"/>
+        </w:rPr>
+        <w:t>These measures match with the time complexity of our algorithm</w:t>
+      </w:r>
     </w:p>
     <w:sectPr>
       <w:headerReference w:type="default" r:id="rId11"/>

</xml_diff>